<commit_message>
updated the figures and the data
</commit_message>
<xml_diff>
--- a/docs/BirdNET_flycatcher_proposal_Sunny_20251128.docx
+++ b/docs/BirdNET_flycatcher_proposal_Sunny_20251128.docx
@@ -735,7 +735,13 @@
         <w:spacing w:line="240" w:lineRule="auto"/>
       </w:pPr>
       <w:r>
-        <w:t xml:space="preserve">Trend from eBird data across Canada, and BC: </w:t>
+        <w:t>Trend from eBird data across Canada, and BC</w:t>
+      </w:r>
+      <w:r>
+        <w:t xml:space="preserve"> (cumulative change 2012 - 2022)</w:t>
+      </w:r>
+      <w:r>
+        <w:t xml:space="preserve">: </w:t>
       </w:r>
       <w:hyperlink r:id="rId8" w:history="1">
         <w:r>
@@ -751,7 +757,13 @@
         <w:spacing w:line="240" w:lineRule="auto"/>
       </w:pPr>
       <w:r>
-        <w:t xml:space="preserve">Trend from various resources in Canada, produced by Nature Counts: </w:t>
+        <w:t>Trend from various resources in Canada, produced by Nature Counts</w:t>
+      </w:r>
+      <w:r>
+        <w:t xml:space="preserve"> (annual trend 1970 - 2022)</w:t>
+      </w:r>
+      <w:r>
+        <w:t xml:space="preserve">: </w:t>
       </w:r>
       <w:hyperlink r:id="rId9" w:anchor="status-and-trends" w:history="1">
         <w:r>
@@ -1110,9 +1122,6 @@
       <w:pPr>
         <w:spacing w:line="259" w:lineRule="auto"/>
       </w:pPr>
-      <w:r>
-        <w:br w:type="page"/>
-      </w:r>
     </w:p>
     <w:p>
       <w:pPr>
@@ -1122,56 +1131,171 @@
         </w:rPr>
       </w:pPr>
       <w:r>
+        <w:t>Audio processing</w:t>
+      </w:r>
+    </w:p>
+    <w:p>
+      <w:r>
+        <w:t xml:space="preserve">Collected acoustic data were analyzed using the </w:t>
+      </w:r>
+      <w:proofErr w:type="spellStart"/>
+      <w:r>
+        <w:t>BirdNET</w:t>
+      </w:r>
+      <w:proofErr w:type="spellEnd"/>
+      <w:r>
+        <w:t xml:space="preserve"> Analyzer v2.4 model (</w:t>
+      </w:r>
+      <w:r>
+        <w:rPr>
+          <w:color w:val="EE0000"/>
+        </w:rPr>
+        <w:t>cite GitHub repository</w:t>
+      </w:r>
+      <w:r>
+        <w:t xml:space="preserve">), implemented via the Python module running in a local terminal. To retain as many </w:t>
+      </w:r>
+      <w:r>
+        <w:t xml:space="preserve">true positive </w:t>
+      </w:r>
+      <w:r>
+        <w:t xml:space="preserve">detections as possible in the initial analysis stage, we set the parameter </w:t>
+      </w:r>
+      <w:proofErr w:type="spellStart"/>
+      <w:r>
+        <w:t>min_conf</w:t>
+      </w:r>
+      <w:proofErr w:type="spellEnd"/>
+      <w:r>
+        <w:t xml:space="preserve">, </w:t>
+      </w:r>
+      <w:r>
+        <w:t>which filters out results below a specified confidence threshold</w:t>
+      </w:r>
+      <w:r>
+        <w:t xml:space="preserve">, </w:t>
+      </w:r>
+      <w:r>
+        <w:t>to 0.1. Processing the entire dataset, which comprised 1.5 terabytes of audio, required approximately 72 consecutive hours.</w:t>
+      </w:r>
+    </w:p>
+    <w:p>
+      <w:r>
+        <w:t>A</w:t>
+      </w:r>
+      <w:r>
+        <w:t xml:space="preserve"> </w:t>
+      </w:r>
+      <w:proofErr w:type="spellStart"/>
+      <w:r>
+        <w:t>BirdNET</w:t>
+      </w:r>
+      <w:proofErr w:type="spellEnd"/>
+      <w:r>
+        <w:t xml:space="preserve"> </w:t>
+      </w:r>
+      <w:r>
+        <w:t>species-specific threshold</w:t>
+      </w:r>
+      <w:r>
+        <w:t xml:space="preserve"> of 0.35</w:t>
+      </w:r>
+      <w:r>
+        <w:t xml:space="preserve"> </w:t>
+      </w:r>
+      <w:r>
+        <w:t xml:space="preserve">was applied </w:t>
+      </w:r>
+      <w:r>
+        <w:t xml:space="preserve">for OSFL </w:t>
+      </w:r>
+      <w:r>
+        <w:t xml:space="preserve">detections </w:t>
+      </w:r>
+      <w:r>
+        <w:t>to ensure a precision of 0.95</w:t>
+      </w:r>
+      <w:r>
+        <w:t xml:space="preserve"> (about 95% of the detections were true detections)</w:t>
+      </w:r>
+      <w:r>
+        <w:t xml:space="preserve">. </w:t>
+      </w:r>
+      <w:r>
+        <w:t>This value was defined by</w:t>
+      </w:r>
+      <w:r>
+        <w:t xml:space="preserve"> </w:t>
+      </w:r>
+      <w:r>
+        <w:rPr>
+          <w:color w:val="EE0000"/>
+        </w:rPr>
+        <w:t>Tseng et al. (2025)</w:t>
+      </w:r>
+      <w:r>
+        <w:t xml:space="preserve">, </w:t>
+      </w:r>
+      <w:r>
+        <w:t xml:space="preserve">where species-specific thresholds were calculated for </w:t>
+      </w:r>
+      <w:r>
+        <w:t xml:space="preserve">common species </w:t>
+      </w:r>
+      <w:r>
+        <w:t>using</w:t>
+      </w:r>
+      <w:r>
+        <w:t xml:space="preserve"> the same dataset. Refer to </w:t>
+      </w:r>
+      <w:r>
+        <w:rPr>
+          <w:color w:val="EE0000"/>
+        </w:rPr>
+        <w:t xml:space="preserve">Tseng et al. (2025) </w:t>
+      </w:r>
+      <w:r>
+        <w:t xml:space="preserve">for a detailed framework on how </w:t>
+      </w:r>
+      <w:r>
+        <w:t>these</w:t>
+      </w:r>
+      <w:r>
+        <w:t xml:space="preserve"> species-specific thresholds </w:t>
+      </w:r>
+      <w:r>
+        <w:t>were</w:t>
+      </w:r>
+      <w:r>
+        <w:t xml:space="preserve"> defined. </w:t>
+      </w:r>
+      <w:r>
+        <w:t xml:space="preserve">At sites with at least one OSFL detection, the number of active </w:t>
+      </w:r>
+      <w:r>
         <w:lastRenderedPageBreak/>
-        <w:t>Audio processing</w:t>
-      </w:r>
-    </w:p>
-    <w:p>
-      <w:r>
-        <w:t xml:space="preserve">Collected acoustic data were analyzed using the </w:t>
-      </w:r>
-      <w:proofErr w:type="spellStart"/>
-      <w:r>
-        <w:t>BirdNET</w:t>
-      </w:r>
-      <w:proofErr w:type="spellEnd"/>
-      <w:r>
-        <w:t xml:space="preserve"> Analyzer v2.4 model (</w:t>
+        <w:t>ARU days ranged from 1 to 54 per year, with a mean of 6.84 ± 10.89 days per ARU per year (</w:t>
       </w:r>
       <w:r>
         <w:rPr>
           <w:color w:val="EE0000"/>
         </w:rPr>
-        <w:t>cite GitHub repository</w:t>
-      </w:r>
-      <w:r>
-        <w:t xml:space="preserve">), implemented via the Python module running in a local terminal. To retain as many </w:t>
-      </w:r>
-      <w:r>
-        <w:t xml:space="preserve">true positive </w:t>
-      </w:r>
-      <w:r>
-        <w:t xml:space="preserve">detections as possible in the initial analysis stage, we set the parameter </w:t>
-      </w:r>
-      <w:proofErr w:type="spellStart"/>
-      <w:r>
-        <w:t>min_conf</w:t>
-      </w:r>
-      <w:proofErr w:type="spellEnd"/>
-      <w:r>
-        <w:t xml:space="preserve">, </w:t>
-      </w:r>
-      <w:r>
-        <w:t>which filters out results below a specified confidence threshold</w:t>
-      </w:r>
-      <w:r>
-        <w:t xml:space="preserve">, </w:t>
-      </w:r>
-      <w:r>
-        <w:t>to 0.1. Processing the entire dataset, which comprised 1.5 terabytes of audio, required approximately 72 consecutive hours.</w:t>
-      </w:r>
-    </w:p>
-    <w:p>
+        <w:t>Fig. 1</w:t>
+      </w:r>
+      <w:r>
+        <w:t>).</w:t>
+      </w:r>
+    </w:p>
+    <w:p>
+      <w:pPr>
+        <w:spacing w:line="259" w:lineRule="auto"/>
+        <w:rPr>
+          <w:rFonts w:eastAsiaTheme="majorEastAsia" w:cstheme="majorBidi"/>
+          <w:b/>
+          <w:i/>
+          <w:szCs w:val="26"/>
+        </w:rPr>
+      </w:pPr>
       <w:r>
         <w:rPr>
           <w:noProof/>
@@ -1179,15 +1303,15 @@
         <mc:AlternateContent>
           <mc:Choice Requires="wps">
             <w:drawing>
-              <wp:anchor distT="45720" distB="45720" distL="114300" distR="114300" simplePos="0" relativeHeight="251659264" behindDoc="0" locked="0" layoutInCell="1" allowOverlap="1" wp14:anchorId="3026257B" wp14:editId="101BC9CF">
+              <wp:anchor distT="45720" distB="45720" distL="114300" distR="114300" simplePos="0" relativeHeight="251678720" behindDoc="0" locked="0" layoutInCell="1" allowOverlap="1" wp14:anchorId="3279D47D" wp14:editId="78B4ADD1">
                 <wp:simplePos x="0" y="0"/>
                 <wp:positionH relativeFrom="margin">
-                  <wp:posOffset>-439485</wp:posOffset>
+                  <wp:posOffset>-404495</wp:posOffset>
                 </wp:positionH>
                 <wp:positionV relativeFrom="paragraph">
-                  <wp:posOffset>2122498</wp:posOffset>
+                  <wp:posOffset>2474861</wp:posOffset>
                 </wp:positionV>
-                <wp:extent cx="6795770" cy="4086225"/>
+                <wp:extent cx="6847205" cy="5124450"/>
                 <wp:effectExtent l="0" t="0" r="0" b="0"/>
                 <wp:wrapSquare wrapText="bothSides"/>
                 <wp:docPr id="217" name="Text Box 2"/>
@@ -1203,7 +1327,7 @@
                       <wps:spPr bwMode="auto">
                         <a:xfrm>
                           <a:off x="0" y="0"/>
-                          <a:ext cx="6795770" cy="4086225"/>
+                          <a:ext cx="6847205" cy="5124450"/>
                         </a:xfrm>
                         <a:prstGeom prst="rect">
                           <a:avLst/>
@@ -1227,10 +1351,10 @@
                                 <w:noProof/>
                               </w:rPr>
                               <w:drawing>
-                                <wp:inline distT="0" distB="0" distL="0" distR="0" wp14:anchorId="31CA34A9" wp14:editId="24659FED">
-                                  <wp:extent cx="4699000" cy="2683672"/>
-                                  <wp:effectExtent l="0" t="0" r="6350" b="2540"/>
-                                  <wp:docPr id="1307437495" name="Picture 4" descr="A screenshot of a computer&#10;&#10;AI-generated content may be incorrect."/>
+                                <wp:inline distT="0" distB="0" distL="0" distR="0" wp14:anchorId="74CED43F" wp14:editId="522B2021">
+                                  <wp:extent cx="5820479" cy="4141840"/>
+                                  <wp:effectExtent l="0" t="0" r="8890" b="0"/>
+                                  <wp:docPr id="41061734" name="Picture 9" descr="A map of different types of food&#10;&#10;AI-generated content may be incorrect."/>
                                   <wp:cNvGraphicFramePr>
                                     <a:graphicFrameLocks xmlns:a="http://schemas.openxmlformats.org/drawingml/2006/main" noChangeAspect="1"/>
                                   </wp:cNvGraphicFramePr>
@@ -1238,7 +1362,7 @@
                                     <a:graphicData uri="http://schemas.openxmlformats.org/drawingml/2006/picture">
                                       <pic:pic xmlns:pic="http://schemas.openxmlformats.org/drawingml/2006/picture">
                                         <pic:nvPicPr>
-                                          <pic:cNvPr id="1307437495" name="Picture 4" descr="A screenshot of a computer&#10;&#10;AI-generated content may be incorrect."/>
+                                          <pic:cNvPr id="997109480" name="Picture 9" descr="A map of different types of food&#10;&#10;AI-generated content may be incorrect."/>
                                           <pic:cNvPicPr>
                                             <a:picLocks noChangeAspect="1" noChangeArrowheads="1"/>
                                           </pic:cNvPicPr>
@@ -1259,7 +1383,7 @@
                                         <pic:spPr bwMode="auto">
                                           <a:xfrm>
                                             <a:off x="0" y="0"/>
-                                            <a:ext cx="4704257" cy="2686674"/>
+                                            <a:ext cx="5896189" cy="4195715"/>
                                           </a:xfrm>
                                           <a:prstGeom prst="rect">
                                             <a:avLst/>
@@ -1295,14 +1419,7 @@
                                 <w:rFonts w:asciiTheme="minorHAnsi" w:hAnsiTheme="minorHAnsi" w:cstheme="minorHAnsi"/>
                                 <w:color w:val="EE0000"/>
                               </w:rPr>
-                              <w:t>1</w:t>
-                            </w:r>
-                            <w:r>
-                              <w:rPr>
-                                <w:rFonts w:asciiTheme="minorHAnsi" w:hAnsiTheme="minorHAnsi" w:cstheme="minorHAnsi"/>
-                                <w:color w:val="EE0000"/>
-                              </w:rPr>
-                              <w:t>.</w:t>
+                              <w:t>1.</w:t>
                             </w:r>
                             <w:r>
                               <w:rPr>
@@ -1315,43 +1432,19 @@
                               <w:rPr>
                                 <w:rFonts w:asciiTheme="minorHAnsi" w:hAnsiTheme="minorHAnsi" w:cstheme="minorHAnsi"/>
                               </w:rPr>
-                              <w:t xml:space="preserve">Daily detections of Olive-sided Flycatcher (OSFL) across sites. Sites are ranked by total OSFL detections, from lowest (top) to highest (bottom). Grid cells with a color gradient indicate days with OSFL </w:t>
+                              <w:t>Site map illustrating survey effort</w:t>
+                            </w:r>
+                            <w:r>
+                              <w:rPr>
+                                <w:rFonts w:asciiTheme="minorHAnsi" w:hAnsiTheme="minorHAnsi" w:cstheme="minorHAnsi" w:hint="eastAsia"/>
+                              </w:rPr>
+                              <w:t xml:space="preserve"> across years</w:t>
                             </w:r>
                             <w:r>
                               <w:rPr>
                                 <w:rFonts w:asciiTheme="minorHAnsi" w:hAnsiTheme="minorHAnsi" w:cstheme="minorHAnsi"/>
                               </w:rPr>
-                              <w:t>detections</w:t>
-                            </w:r>
-                            <w:r>
-                              <w:rPr>
-                                <w:rFonts w:asciiTheme="minorHAnsi" w:hAnsiTheme="minorHAnsi" w:cstheme="minorHAnsi"/>
-                              </w:rPr>
-                              <w:t>, while grey cells represent days when the ARU was active but no</w:t>
-                            </w:r>
-                            <w:r>
-                              <w:rPr>
-                                <w:rFonts w:asciiTheme="minorHAnsi" w:hAnsiTheme="minorHAnsi" w:cstheme="minorHAnsi"/>
-                              </w:rPr>
-                              <w:t xml:space="preserve"> OSFL</w:t>
-                            </w:r>
-                            <w:r>
-                              <w:rPr>
-                                <w:rFonts w:asciiTheme="minorHAnsi" w:hAnsiTheme="minorHAnsi" w:cstheme="minorHAnsi"/>
-                              </w:rPr>
-                              <w:t xml:space="preserve"> detections. Variation in ARU activity periods at each site (grey and colored areas</w:t>
-                            </w:r>
-                            <w:r>
-                              <w:rPr>
-                                <w:rFonts w:asciiTheme="minorHAnsi" w:hAnsiTheme="minorHAnsi" w:cstheme="minorHAnsi"/>
-                              </w:rPr>
-                              <w:t xml:space="preserve"> together</w:t>
-                            </w:r>
-                            <w:r>
-                              <w:rPr>
-                                <w:rFonts w:asciiTheme="minorHAnsi" w:hAnsiTheme="minorHAnsi" w:cstheme="minorHAnsi"/>
-                              </w:rPr>
-                              <w:t>) reflects logistical constraints and field challenges, including battery depletion, firmware issues, and wildlife disturbances.</w:t>
+                              <w:t>, where dot size represents total ARU deployment days (yellow) and days with OSFL detections (green). Northeastern sites showed particularly high detection frequency, with OSFL detected on most recording days.</w:t>
                             </w:r>
                           </w:p>
                         </w:txbxContent>
@@ -1373,11 +1466,11 @@
           </mc:Choice>
           <mc:Fallback>
             <w:pict>
-              <v:shapetype w14:anchorId="3026257B" id="_x0000_t202" coordsize="21600,21600" o:spt="202" path="m,l,21600r21600,l21600,xe">
+              <v:shapetype w14:anchorId="3279D47D" id="_x0000_t202" coordsize="21600,21600" o:spt="202" path="m,l,21600r21600,l21600,xe">
                 <v:stroke joinstyle="miter"/>
                 <v:path gradientshapeok="t" o:connecttype="rect"/>
               </v:shapetype>
-              <v:shape id="Text Box 2" o:spid="_x0000_s1026" type="#_x0000_t202" style="position:absolute;margin-left:-34.6pt;margin-top:167.15pt;width:535.1pt;height:321.75pt;z-index:251659264;visibility:visible;mso-wrap-style:square;mso-width-percent:0;mso-height-percent:0;mso-wrap-distance-left:9pt;mso-wrap-distance-top:3.6pt;mso-wrap-distance-right:9pt;mso-wrap-distance-bottom:3.6pt;mso-position-horizontal:absolute;mso-position-horizontal-relative:margin;mso-position-vertical:absolute;mso-position-vertical-relative:text;mso-width-percent:0;mso-height-percent:0;mso-width-relative:margin;mso-height-relative:margin;v-text-anchor:top" o:gfxdata="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" filled="f" stroked="f">
+              <v:shape id="Text Box 2" o:spid="_x0000_s1026" type="#_x0000_t202" style="position:absolute;margin-left:-31.85pt;margin-top:194.85pt;width:539.15pt;height:403.5pt;z-index:251678720;visibility:visible;mso-wrap-style:square;mso-width-percent:0;mso-height-percent:0;mso-wrap-distance-left:9pt;mso-wrap-distance-top:3.6pt;mso-wrap-distance-right:9pt;mso-wrap-distance-bottom:3.6pt;mso-position-horizontal:absolute;mso-position-horizontal-relative:margin;mso-position-vertical:absolute;mso-position-vertical-relative:text;mso-width-percent:0;mso-height-percent:0;mso-width-relative:margin;mso-height-relative:margin;v-text-anchor:top" o:gfxdata="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" filled="f" stroked="f">
                 <v:textbox>
                   <w:txbxContent>
                     <w:p>
@@ -1389,10 +1482,10 @@
                           <w:noProof/>
                         </w:rPr>
                         <w:drawing>
-                          <wp:inline distT="0" distB="0" distL="0" distR="0" wp14:anchorId="31CA34A9" wp14:editId="24659FED">
-                            <wp:extent cx="4699000" cy="2683672"/>
-                            <wp:effectExtent l="0" t="0" r="6350" b="2540"/>
-                            <wp:docPr id="1307437495" name="Picture 4" descr="A screenshot of a computer&#10;&#10;AI-generated content may be incorrect."/>
+                          <wp:inline distT="0" distB="0" distL="0" distR="0" wp14:anchorId="74CED43F" wp14:editId="522B2021">
+                            <wp:extent cx="5820479" cy="4141840"/>
+                            <wp:effectExtent l="0" t="0" r="8890" b="0"/>
+                            <wp:docPr id="41061734" name="Picture 9" descr="A map of different types of food&#10;&#10;AI-generated content may be incorrect."/>
                             <wp:cNvGraphicFramePr>
                               <a:graphicFrameLocks xmlns:a="http://schemas.openxmlformats.org/drawingml/2006/main" noChangeAspect="1"/>
                             </wp:cNvGraphicFramePr>
@@ -1400,13 +1493,13 @@
                               <a:graphicData uri="http://schemas.openxmlformats.org/drawingml/2006/picture">
                                 <pic:pic xmlns:pic="http://schemas.openxmlformats.org/drawingml/2006/picture">
                                   <pic:nvPicPr>
-                                    <pic:cNvPr id="1307437495" name="Picture 4" descr="A screenshot of a computer&#10;&#10;AI-generated content may be incorrect."/>
+                                    <pic:cNvPr id="997109480" name="Picture 9" descr="A map of different types of food&#10;&#10;AI-generated content may be incorrect."/>
                                     <pic:cNvPicPr>
                                       <a:picLocks noChangeAspect="1" noChangeArrowheads="1"/>
                                     </pic:cNvPicPr>
                                   </pic:nvPicPr>
                                   <pic:blipFill>
-                                    <a:blip r:embed="rId13">
+                                    <a:blip r:embed="rId12">
                                       <a:extLst>
                                         <a:ext uri="{28A0092B-C50C-407E-A947-70E740481C1C}">
                                           <a14:useLocalDpi xmlns:a14="http://schemas.microsoft.com/office/drawing/2010/main" val="0"/>
@@ -1421,7 +1514,7 @@
                                   <pic:spPr bwMode="auto">
                                     <a:xfrm>
                                       <a:off x="0" y="0"/>
-                                      <a:ext cx="4704257" cy="2686674"/>
+                                      <a:ext cx="5896189" cy="4195715"/>
                                     </a:xfrm>
                                     <a:prstGeom prst="rect">
                                       <a:avLst/>
@@ -1457,14 +1550,7 @@
                           <w:rFonts w:asciiTheme="minorHAnsi" w:hAnsiTheme="minorHAnsi" w:cstheme="minorHAnsi"/>
                           <w:color w:val="EE0000"/>
                         </w:rPr>
-                        <w:t>1</w:t>
-                      </w:r>
-                      <w:r>
-                        <w:rPr>
-                          <w:rFonts w:asciiTheme="minorHAnsi" w:hAnsiTheme="minorHAnsi" w:cstheme="minorHAnsi"/>
-                          <w:color w:val="EE0000"/>
-                        </w:rPr>
-                        <w:t>.</w:t>
+                        <w:t>1.</w:t>
                       </w:r>
                       <w:r>
                         <w:rPr>
@@ -1477,43 +1563,19 @@
                         <w:rPr>
                           <w:rFonts w:asciiTheme="minorHAnsi" w:hAnsiTheme="minorHAnsi" w:cstheme="minorHAnsi"/>
                         </w:rPr>
-                        <w:t xml:space="preserve">Daily detections of Olive-sided Flycatcher (OSFL) across sites. Sites are ranked by total OSFL detections, from lowest (top) to highest (bottom). Grid cells with a color gradient indicate days with OSFL </w:t>
+                        <w:t>Site map illustrating survey effort</w:t>
+                      </w:r>
+                      <w:r>
+                        <w:rPr>
+                          <w:rFonts w:asciiTheme="minorHAnsi" w:hAnsiTheme="minorHAnsi" w:cstheme="minorHAnsi" w:hint="eastAsia"/>
+                        </w:rPr>
+                        <w:t xml:space="preserve"> across years</w:t>
                       </w:r>
                       <w:r>
                         <w:rPr>
                           <w:rFonts w:asciiTheme="minorHAnsi" w:hAnsiTheme="minorHAnsi" w:cstheme="minorHAnsi"/>
                         </w:rPr>
-                        <w:t>detections</w:t>
-                      </w:r>
-                      <w:r>
-                        <w:rPr>
-                          <w:rFonts w:asciiTheme="minorHAnsi" w:hAnsiTheme="minorHAnsi" w:cstheme="minorHAnsi"/>
-                        </w:rPr>
-                        <w:t>, while grey cells represent days when the ARU was active but no</w:t>
-                      </w:r>
-                      <w:r>
-                        <w:rPr>
-                          <w:rFonts w:asciiTheme="minorHAnsi" w:hAnsiTheme="minorHAnsi" w:cstheme="minorHAnsi"/>
-                        </w:rPr>
-                        <w:t xml:space="preserve"> OSFL</w:t>
-                      </w:r>
-                      <w:r>
-                        <w:rPr>
-                          <w:rFonts w:asciiTheme="minorHAnsi" w:hAnsiTheme="minorHAnsi" w:cstheme="minorHAnsi"/>
-                        </w:rPr>
-                        <w:t xml:space="preserve"> detections. Variation in ARU activity periods at each site (grey and colored areas</w:t>
-                      </w:r>
-                      <w:r>
-                        <w:rPr>
-                          <w:rFonts w:asciiTheme="minorHAnsi" w:hAnsiTheme="minorHAnsi" w:cstheme="minorHAnsi"/>
-                        </w:rPr>
-                        <w:t xml:space="preserve"> together</w:t>
-                      </w:r>
-                      <w:r>
-                        <w:rPr>
-                          <w:rFonts w:asciiTheme="minorHAnsi" w:hAnsiTheme="minorHAnsi" w:cstheme="minorHAnsi"/>
-                        </w:rPr>
-                        <w:t>) reflects logistical constraints and field challenges, including battery depletion, firmware issues, and wildlife disturbances.</w:t>
+                        <w:t>, where dot size represents total ARU deployment days (yellow) and days with OSFL detections (green). Northeastern sites showed particularly high detection frequency, with OSFL detected on most recording days.</w:t>
                       </w:r>
                     </w:p>
                   </w:txbxContent>
@@ -1525,128 +1587,6 @@
         </mc:AlternateContent>
       </w:r>
       <w:r>
-        <w:t>A</w:t>
-      </w:r>
-      <w:r>
-        <w:t xml:space="preserve"> </w:t>
-      </w:r>
-      <w:proofErr w:type="spellStart"/>
-      <w:r>
-        <w:t>BirdNET</w:t>
-      </w:r>
-      <w:proofErr w:type="spellEnd"/>
-      <w:r>
-        <w:t xml:space="preserve"> </w:t>
-      </w:r>
-      <w:r>
-        <w:t>species-specific threshold</w:t>
-      </w:r>
-      <w:r>
-        <w:t xml:space="preserve"> of 0.35</w:t>
-      </w:r>
-      <w:r>
-        <w:t xml:space="preserve"> </w:t>
-      </w:r>
-      <w:r>
-        <w:t xml:space="preserve">was applied </w:t>
-      </w:r>
-      <w:r>
-        <w:t xml:space="preserve">for OSFL </w:t>
-      </w:r>
-      <w:r>
-        <w:t xml:space="preserve">detections </w:t>
-      </w:r>
-      <w:r>
-        <w:t>to ensure a precision of 0.95</w:t>
-      </w:r>
-      <w:r>
-        <w:t xml:space="preserve"> (about 95% of the detections were true detections)</w:t>
-      </w:r>
-      <w:r>
-        <w:t xml:space="preserve">. </w:t>
-      </w:r>
-      <w:r>
-        <w:t>This value was defined by</w:t>
-      </w:r>
-      <w:r>
-        <w:t xml:space="preserve"> </w:t>
-      </w:r>
-      <w:r>
-        <w:rPr>
-          <w:color w:val="EE0000"/>
-        </w:rPr>
-        <w:t>Tseng et al. (2025)</w:t>
-      </w:r>
-      <w:r>
-        <w:t xml:space="preserve">, </w:t>
-      </w:r>
-      <w:r>
-        <w:t xml:space="preserve">where species-specific thresholds were calculated for </w:t>
-      </w:r>
-      <w:r>
-        <w:t xml:space="preserve">common species </w:t>
-      </w:r>
-      <w:r>
-        <w:t>using</w:t>
-      </w:r>
-      <w:r>
-        <w:t xml:space="preserve"> the same dataset. Refer to </w:t>
-      </w:r>
-      <w:r>
-        <w:rPr>
-          <w:color w:val="EE0000"/>
-        </w:rPr>
-        <w:t xml:space="preserve">Tseng et al. (2025) </w:t>
-      </w:r>
-      <w:r>
-        <w:t xml:space="preserve">for a detailed framework on how </w:t>
-      </w:r>
-      <w:r>
-        <w:t>these</w:t>
-      </w:r>
-      <w:r>
-        <w:t xml:space="preserve"> species-specific thresholds </w:t>
-      </w:r>
-      <w:r>
-        <w:t>were</w:t>
-      </w:r>
-      <w:r>
-        <w:t xml:space="preserve"> defined. </w:t>
-      </w:r>
-      <w:r>
-        <w:rPr>
-          <w:color w:val="00B0F0"/>
-        </w:rPr>
-        <w:t xml:space="preserve">Daily OSFL detections were summarized for each site throughout the survey period. At sites with at least one detection, the number of active days varied from 1 to 54, with a mean of 6.84 ± 10.89 days </w:t>
-      </w:r>
-      <w:r>
-        <w:t>(</w:t>
-      </w:r>
-      <w:r>
-        <w:rPr>
-          <w:color w:val="EE0000"/>
-        </w:rPr>
-        <w:t xml:space="preserve">Fig. </w:t>
-      </w:r>
-      <w:r>
-        <w:rPr>
-          <w:color w:val="EE0000"/>
-        </w:rPr>
-        <w:t>1</w:t>
-      </w:r>
-      <w:r>
-        <w:t>).</w:t>
-      </w:r>
-      <w:r>
-        <w:t xml:space="preserve"> &lt;- Change this to a map</w:t>
-      </w:r>
-      <w:r>
-        <w:t xml:space="preserve"> showing circles of the OSFL de</w:t>
-      </w:r>
-      <w:r>
-        <w:t xml:space="preserve">tections with size changing with the number of days. </w:t>
-      </w:r>
-      <w:r>
         <w:br w:type="page"/>
       </w:r>
     </w:p>
@@ -1725,6 +1665,20 @@
         </w:rPr>
         <w:t>.</w:t>
       </w:r>
+    </w:p>
+    <w:p>
+      <w:pPr>
+        <w:rPr>
+          <w:lang w:val="en-CA"/>
+        </w:rPr>
+      </w:pPr>
+    </w:p>
+    <w:p>
+      <w:pPr>
+        <w:rPr>
+          <w:lang w:val="en-CA"/>
+        </w:rPr>
+      </w:pPr>
     </w:p>
     <w:p>
       <w:pPr>
@@ -1739,15 +1693,15 @@
         <mc:AlternateContent>
           <mc:Choice Requires="wps">
             <w:drawing>
-              <wp:anchor distT="45720" distB="45720" distL="114300" distR="114300" simplePos="0" relativeHeight="251668480" behindDoc="0" locked="0" layoutInCell="1" allowOverlap="1" wp14:anchorId="0B7835A9" wp14:editId="687B76B2">
+              <wp:anchor distT="45720" distB="45720" distL="114300" distR="114300" simplePos="0" relativeHeight="251680768" behindDoc="0" locked="0" layoutInCell="1" allowOverlap="1" wp14:anchorId="2136F05B" wp14:editId="35970098">
                 <wp:simplePos x="0" y="0"/>
                 <wp:positionH relativeFrom="margin">
-                  <wp:posOffset>-601345</wp:posOffset>
+                  <wp:posOffset>-479425</wp:posOffset>
                 </wp:positionH>
                 <wp:positionV relativeFrom="paragraph">
-                  <wp:posOffset>519430</wp:posOffset>
+                  <wp:posOffset>443313</wp:posOffset>
                 </wp:positionV>
-                <wp:extent cx="6886575" cy="5163185"/>
+                <wp:extent cx="6886575" cy="4773295"/>
                 <wp:effectExtent l="0" t="0" r="0" b="0"/>
                 <wp:wrapSquare wrapText="bothSides"/>
                 <wp:docPr id="4" name="Text Box 2"/>
@@ -1763,7 +1717,7 @@
                       <wps:spPr bwMode="auto">
                         <a:xfrm>
                           <a:off x="0" y="0"/>
-                          <a:ext cx="6886575" cy="5163185"/>
+                          <a:ext cx="6886575" cy="4773295"/>
                         </a:xfrm>
                         <a:prstGeom prst="rect">
                           <a:avLst/>
@@ -1790,7 +1744,7 @@
                                 <w:noProof/>
                               </w:rPr>
                               <w:drawing>
-                                <wp:inline distT="0" distB="0" distL="0" distR="0" wp14:anchorId="1C1CD454" wp14:editId="023F5250">
+                                <wp:inline distT="0" distB="0" distL="0" distR="0" wp14:anchorId="228D0050" wp14:editId="1651D209">
                                   <wp:extent cx="5771498" cy="3549299"/>
                                   <wp:effectExtent l="0" t="0" r="1270" b="0"/>
                                   <wp:docPr id="454319477" name="Picture 7" descr="A screenshot of a graph&#10;&#10;AI-generated content may be incorrect."/>
@@ -1807,7 +1761,7 @@
                                           </pic:cNvPicPr>
                                         </pic:nvPicPr>
                                         <pic:blipFill>
-                                          <a:blip r:embed="rId14">
+                                          <a:blip r:embed="rId13">
                                             <a:extLst>
                                               <a:ext uri="{28A0092B-C50C-407E-A947-70E740481C1C}">
                                                 <a14:useLocalDpi xmlns:a14="http://schemas.microsoft.com/office/drawing/2010/main" val="0"/>
@@ -1922,7 +1876,7 @@
           </mc:Choice>
           <mc:Fallback>
             <w:pict>
-              <v:shape w14:anchorId="0B7835A9" id="_x0000_s1027" type="#_x0000_t202" style="position:absolute;margin-left:-47.35pt;margin-top:40.9pt;width:542.25pt;height:406.55pt;z-index:251668480;visibility:visible;mso-wrap-style:square;mso-width-percent:0;mso-height-percent:0;mso-wrap-distance-left:9pt;mso-wrap-distance-top:3.6pt;mso-wrap-distance-right:9pt;mso-wrap-distance-bottom:3.6pt;mso-position-horizontal:absolute;mso-position-horizontal-relative:margin;mso-position-vertical:absolute;mso-position-vertical-relative:text;mso-width-percent:0;mso-height-percent:0;mso-width-relative:margin;mso-height-relative:margin;v-text-anchor:top" o:gfxdata="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" filled="f" stroked="f">
+              <v:shape w14:anchorId="2136F05B" id="_x0000_s1027" type="#_x0000_t202" style="position:absolute;margin-left:-37.75pt;margin-top:34.9pt;width:542.25pt;height:375.85pt;z-index:251680768;visibility:visible;mso-wrap-style:square;mso-width-percent:0;mso-height-percent:0;mso-wrap-distance-left:9pt;mso-wrap-distance-top:3.6pt;mso-wrap-distance-right:9pt;mso-wrap-distance-bottom:3.6pt;mso-position-horizontal:absolute;mso-position-horizontal-relative:margin;mso-position-vertical:absolute;mso-position-vertical-relative:text;mso-width-percent:0;mso-height-percent:0;mso-width-relative:margin;mso-height-relative:margin;v-text-anchor:top" o:gfxdata="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" filled="f" stroked="f">
                 <v:textbox>
                   <w:txbxContent>
                     <w:p>
@@ -1937,7 +1891,7 @@
                           <w:noProof/>
                         </w:rPr>
                         <w:drawing>
-                          <wp:inline distT="0" distB="0" distL="0" distR="0" wp14:anchorId="1C1CD454" wp14:editId="023F5250">
+                          <wp:inline distT="0" distB="0" distL="0" distR="0" wp14:anchorId="228D0050" wp14:editId="1651D209">
                             <wp:extent cx="5771498" cy="3549299"/>
                             <wp:effectExtent l="0" t="0" r="1270" b="0"/>
                             <wp:docPr id="454319477" name="Picture 7" descr="A screenshot of a graph&#10;&#10;AI-generated content may be incorrect."/>
@@ -1954,7 +1908,7 @@
                                     </pic:cNvPicPr>
                                   </pic:nvPicPr>
                                   <pic:blipFill>
-                                    <a:blip r:embed="rId15">
+                                    <a:blip r:embed="rId13">
                                       <a:extLst>
                                         <a:ext uri="{28A0092B-C50C-407E-A947-70E740481C1C}">
                                           <a14:useLocalDpi xmlns:a14="http://schemas.microsoft.com/office/drawing/2010/main" val="0"/>
@@ -2070,7 +2024,21 @@
           <w:lang w:val="en-CA"/>
         </w:rPr>
         <w:lastRenderedPageBreak/>
-        <w:t>We used Generalized Additive Models (GAMs) to model OSFL vocal activity because GAMs flexibly accommodate nonlinear and cyclic temporal patterns, and allow inclusion of random effects to account for hierarchical structure and repeated measurements. All candidate models included Julian day as a cyclic smooth term to represent the seasonal detection pattern, and random effects to account for variation among sites and years. Using data from the qualified ARUs, we constructed a set of models with increasing complexity to evaluate whether seasonal patterns were shared across years or varied annually (</w:t>
+        <w:t xml:space="preserve">We used Generalized Additive Models (GAMs) to model OSFL vocal activity because GAMs flexibly accommodate nonlinear and cyclic temporal </w:t>
+      </w:r>
+      <w:proofErr w:type="gramStart"/>
+      <w:r>
+        <w:rPr>
+          <w:lang w:val="en-CA"/>
+        </w:rPr>
+        <w:t>patterns, and</w:t>
+      </w:r>
+      <w:proofErr w:type="gramEnd"/>
+      <w:r>
+        <w:rPr>
+          <w:lang w:val="en-CA"/>
+        </w:rPr>
+        <w:t xml:space="preserve"> allow inclusion of random effects to account for hierarchical structure and repeated measurements. All candidate models included Julian day as a cyclic smooth term to represent the seasonal detection pattern, and random effects to account for variation among sites and years. Using data from the qualified ARUs, we constructed a set of models with increasing complexity to evaluate whether seasonal patterns were shared across years or varied annually (</w:t>
       </w:r>
       <w:r>
         <w:rPr>
@@ -2402,14 +2370,6 @@
     </w:p>
     <w:p>
       <w:pPr>
-        <w:spacing w:line="240" w:lineRule="auto"/>
-        <w:rPr>
-          <w:lang w:val="en-CA"/>
-        </w:rPr>
-      </w:pPr>
-    </w:p>
-    <w:p>
-      <w:pPr>
         <w:rPr>
           <w:lang w:val="en-CA"/>
         </w:rPr>
@@ -2483,6 +2443,20 @@
         </w:rPr>
         <w:t>.</w:t>
       </w:r>
+    </w:p>
+    <w:p>
+      <w:pPr>
+        <w:rPr>
+          <w:lang w:val="en-CA"/>
+        </w:rPr>
+      </w:pPr>
+    </w:p>
+    <w:p>
+      <w:pPr>
+        <w:rPr>
+          <w:lang w:val="en-CA"/>
+        </w:rPr>
+      </w:pPr>
     </w:p>
     <w:p>
       <w:pPr>
@@ -2645,16 +2619,16 @@
         <mc:AlternateContent>
           <mc:Choice Requires="wps">
             <w:drawing>
-              <wp:anchor distT="45720" distB="45720" distL="114300" distR="114300" simplePos="0" relativeHeight="251672576" behindDoc="0" locked="0" layoutInCell="1" allowOverlap="1" wp14:anchorId="07FC744A" wp14:editId="27F4906F">
+              <wp:anchor distT="45720" distB="45720" distL="114300" distR="114300" simplePos="0" relativeHeight="251672576" behindDoc="0" locked="0" layoutInCell="1" allowOverlap="1" wp14:anchorId="07FC744A" wp14:editId="7FCC344E">
                 <wp:simplePos x="0" y="0"/>
                 <wp:positionH relativeFrom="margin">
-                  <wp:posOffset>-450883</wp:posOffset>
+                  <wp:posOffset>-510540</wp:posOffset>
                 </wp:positionH>
                 <wp:positionV relativeFrom="paragraph">
-                  <wp:posOffset>1092334</wp:posOffset>
+                  <wp:posOffset>1333657</wp:posOffset>
                 </wp:positionV>
-                <wp:extent cx="6886575" cy="3801745"/>
-                <wp:effectExtent l="0" t="0" r="0" b="0"/>
+                <wp:extent cx="6886575" cy="3063240"/>
+                <wp:effectExtent l="0" t="0" r="0" b="3810"/>
                 <wp:wrapSquare wrapText="bothSides"/>
                 <wp:docPr id="842781201" name="Text Box 2"/>
                 <wp:cNvGraphicFramePr>
@@ -2669,7 +2643,7 @@
                       <wps:spPr bwMode="auto">
                         <a:xfrm>
                           <a:off x="0" y="0"/>
-                          <a:ext cx="6886575" cy="3801745"/>
+                          <a:ext cx="6886575" cy="3063240"/>
                         </a:xfrm>
                         <a:prstGeom prst="rect">
                           <a:avLst/>
@@ -2714,7 +2688,7 @@
                                           </pic:cNvPicPr>
                                         </pic:nvPicPr>
                                         <pic:blipFill>
-                                          <a:blip r:embed="rId16">
+                                          <a:blip r:embed="rId14">
                                             <a:extLst>
                                               <a:ext uri="{28A0092B-C50C-407E-A947-70E740481C1C}">
                                                 <a14:useLocalDpi xmlns:a14="http://schemas.microsoft.com/office/drawing/2010/main" val="0"/>
@@ -2815,7 +2789,7 @@
           </mc:Choice>
           <mc:Fallback>
             <w:pict>
-              <v:shape w14:anchorId="07FC744A" id="_x0000_s1028" type="#_x0000_t202" style="position:absolute;margin-left:-35.5pt;margin-top:86pt;width:542.25pt;height:299.35pt;z-index:251672576;visibility:visible;mso-wrap-style:square;mso-width-percent:0;mso-height-percent:0;mso-wrap-distance-left:9pt;mso-wrap-distance-top:3.6pt;mso-wrap-distance-right:9pt;mso-wrap-distance-bottom:3.6pt;mso-position-horizontal:absolute;mso-position-horizontal-relative:margin;mso-position-vertical:absolute;mso-position-vertical-relative:text;mso-width-percent:0;mso-height-percent:0;mso-width-relative:margin;mso-height-relative:margin;v-text-anchor:top" o:gfxdata="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" filled="f" stroked="f">
+              <v:shape w14:anchorId="07FC744A" id="_x0000_s1028" type="#_x0000_t202" style="position:absolute;margin-left:-40.2pt;margin-top:105pt;width:542.25pt;height:241.2pt;z-index:251672576;visibility:visible;mso-wrap-style:square;mso-width-percent:0;mso-height-percent:0;mso-wrap-distance-left:9pt;mso-wrap-distance-top:3.6pt;mso-wrap-distance-right:9pt;mso-wrap-distance-bottom:3.6pt;mso-position-horizontal:absolute;mso-position-horizontal-relative:margin;mso-position-vertical:absolute;mso-position-vertical-relative:text;mso-width-percent:0;mso-height-percent:0;mso-width-relative:margin;mso-height-relative:margin;v-text-anchor:top" o:gfxdata="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" filled="f" stroked="f">
                 <v:textbox>
                   <w:txbxContent>
                     <w:p>
@@ -2848,7 +2822,7 @@
                                     </pic:cNvPicPr>
                                   </pic:nvPicPr>
                                   <pic:blipFill>
-                                    <a:blip r:embed="rId17">
+                                    <a:blip r:embed="rId14">
                                       <a:extLst>
                                         <a:ext uri="{28A0092B-C50C-407E-A947-70E740481C1C}">
                                           <a14:useLocalDpi xmlns:a14="http://schemas.microsoft.com/office/drawing/2010/main" val="0"/>
@@ -3126,6 +3100,36 @@
     <w:p>
       <w:pPr>
         <w:rPr>
+          <w:color w:val="EE0000"/>
+          <w:lang w:val="en-CA"/>
+        </w:rPr>
+      </w:pPr>
+      <w:r>
+        <w:rPr>
+          <w:color w:val="EE0000"/>
+          <w:lang w:val="en-CA"/>
+        </w:rPr>
+        <w:t xml:space="preserve">Large detection window: </w:t>
+      </w:r>
+      <w:r>
+        <w:rPr>
+          <w:color w:val="EE0000"/>
+          <w:lang w:val="en-CA"/>
+        </w:rPr>
+        <w:t>https://besjournals.onlinelibrary.wiley.com/doi/full/10.1111/2041-210X.14359</w:t>
+      </w:r>
+    </w:p>
+    <w:p>
+      <w:pPr>
+        <w:rPr>
+          <w:color w:val="00B0F0"/>
+          <w:lang w:val="en-CA"/>
+        </w:rPr>
+      </w:pPr>
+    </w:p>
+    <w:p>
+      <w:pPr>
+        <w:rPr>
           <w:color w:val="00B0F0"/>
           <w:lang w:val="en-CA"/>
         </w:rPr>
@@ -3373,6 +3377,7 @@
           <w:rFonts w:eastAsiaTheme="majorEastAsia" w:cstheme="majorBidi"/>
           <w:iCs/>
         </w:rPr>
+        <w:lastRenderedPageBreak/>
         <w:t xml:space="preserve">To examine landscape-level patterns in occupancy and detection probability, we generated spatial predictions using the covariates identified as significant in the occupancy model. Raster layers for these covariates were aggregated to the analysis resolution of 15m and used as inputs to the fitted occupancy model to obtain posterior predictive samples for every grid cell across the study area. </w:t>
       </w:r>
       <w:r>
@@ -5109,7 +5114,7 @@
                                           </pic:cNvPicPr>
                                         </pic:nvPicPr>
                                         <pic:blipFill>
-                                          <a:blip r:embed="rId18">
+                                          <a:blip r:embed="rId15">
                                             <a:extLst>
                                               <a:ext uri="{28A0092B-C50C-407E-A947-70E740481C1C}">
                                                 <a14:useLocalDpi xmlns:a14="http://schemas.microsoft.com/office/drawing/2010/main" val="0"/>
@@ -5214,7 +5219,7 @@
                                     </pic:cNvPicPr>
                                   </pic:nvPicPr>
                                   <pic:blipFill>
-                                    <a:blip r:embed="rId19">
+                                    <a:blip r:embed="rId15">
                                       <a:extLst>
                                         <a:ext uri="{28A0092B-C50C-407E-A947-70E740481C1C}">
                                           <a14:useLocalDpi xmlns:a14="http://schemas.microsoft.com/office/drawing/2010/main" val="0"/>
@@ -5640,7 +5645,7 @@
                                           </pic:cNvPicPr>
                                         </pic:nvPicPr>
                                         <pic:blipFill>
-                                          <a:blip r:embed="rId20">
+                                          <a:blip r:embed="rId16">
                                             <a:extLst>
                                               <a:ext uri="{28A0092B-C50C-407E-A947-70E740481C1C}">
                                                 <a14:useLocalDpi xmlns:a14="http://schemas.microsoft.com/office/drawing/2010/main" val="0"/>
@@ -5746,7 +5751,7 @@
                                     </pic:cNvPicPr>
                                   </pic:nvPicPr>
                                   <pic:blipFill>
-                                    <a:blip r:embed="rId21">
+                                    <a:blip r:embed="rId16">
                                       <a:extLst>
                                         <a:ext uri="{28A0092B-C50C-407E-A947-70E740481C1C}">
                                           <a14:useLocalDpi xmlns:a14="http://schemas.microsoft.com/office/drawing/2010/main" val="0"/>
@@ -5928,7 +5933,7 @@
         <mc:AlternateContent>
           <mc:Choice Requires="wps">
             <w:drawing>
-              <wp:anchor distT="45720" distB="45720" distL="114300" distR="114300" simplePos="0" relativeHeight="251676672" behindDoc="0" locked="0" layoutInCell="1" allowOverlap="1" wp14:anchorId="24657D32" wp14:editId="4AAD02C4">
+              <wp:anchor distT="45720" distB="45720" distL="114300" distR="114300" simplePos="0" relativeHeight="251676672" behindDoc="0" locked="0" layoutInCell="1" allowOverlap="1" wp14:anchorId="24657D32" wp14:editId="1506E49F">
                 <wp:simplePos x="0" y="0"/>
                 <wp:positionH relativeFrom="margin">
                   <wp:posOffset>-819150</wp:posOffset>
@@ -5979,10 +5984,10 @@
                                 <w:noProof/>
                               </w:rPr>
                               <w:drawing>
-                                <wp:inline distT="0" distB="0" distL="0" distR="0" wp14:anchorId="1F7DCD91" wp14:editId="4B089571">
-                                  <wp:extent cx="7293907" cy="2533650"/>
-                                  <wp:effectExtent l="0" t="0" r="2540" b="0"/>
-                                  <wp:docPr id="444534297" name="Picture 8" descr="A green and white map&#10;&#10;AI-generated content may be incorrect."/>
+                                <wp:inline distT="0" distB="0" distL="0" distR="0" wp14:anchorId="3E58CFC6" wp14:editId="067E976F">
+                                  <wp:extent cx="7423150" cy="2622550"/>
+                                  <wp:effectExtent l="0" t="0" r="6350" b="6350"/>
+                                  <wp:docPr id="452812498" name="Picture 10" descr="A green and white map&#10;&#10;AI-generated content may be incorrect."/>
                                   <wp:cNvGraphicFramePr>
                                     <a:graphicFrameLocks xmlns:a="http://schemas.openxmlformats.org/drawingml/2006/main" noChangeAspect="1"/>
                                   </wp:cNvGraphicFramePr>
@@ -5990,13 +5995,13 @@
                                     <a:graphicData uri="http://schemas.openxmlformats.org/drawingml/2006/picture">
                                       <pic:pic xmlns:pic="http://schemas.openxmlformats.org/drawingml/2006/picture">
                                         <pic:nvPicPr>
-                                          <pic:cNvPr id="804534329" name="Picture 8" descr="A green and white map&#10;&#10;AI-generated content may be incorrect."/>
+                                          <pic:cNvPr id="452812498" name="Picture 10" descr="A green and white map&#10;&#10;AI-generated content may be incorrect."/>
                                           <pic:cNvPicPr>
                                             <a:picLocks noChangeAspect="1" noChangeArrowheads="1"/>
                                           </pic:cNvPicPr>
                                         </pic:nvPicPr>
                                         <pic:blipFill>
-                                          <a:blip r:embed="rId22">
+                                          <a:blip r:embed="rId17">
                                             <a:extLst>
                                               <a:ext uri="{28A0092B-C50C-407E-A947-70E740481C1C}">
                                                 <a14:useLocalDpi xmlns:a14="http://schemas.microsoft.com/office/drawing/2010/main" val="0"/>
@@ -6011,7 +6016,7 @@
                                         <pic:spPr bwMode="auto">
                                           <a:xfrm>
                                             <a:off x="0" y="0"/>
-                                            <a:ext cx="7305745" cy="2537762"/>
+                                            <a:ext cx="7423150" cy="2622550"/>
                                           </a:xfrm>
                                           <a:prstGeom prst="rect">
                                             <a:avLst/>
@@ -6089,7 +6094,7 @@
                               <w:rPr>
                                 <w:rFonts w:asciiTheme="minorHAnsi" w:hAnsiTheme="minorHAnsi" w:cstheme="minorHAnsi"/>
                               </w:rPr>
-                              <w:t>), indicating the probability of detecting the species at a site if it is present. Areas with insufficient data are shown in light grey.</w:t>
+                              <w:t xml:space="preserve">), indicating the probability of detecting the species at a site if it is present. </w:t>
                             </w:r>
                           </w:p>
                         </w:txbxContent>
@@ -6126,10 +6131,10 @@
                           <w:noProof/>
                         </w:rPr>
                         <w:drawing>
-                          <wp:inline distT="0" distB="0" distL="0" distR="0" wp14:anchorId="1F7DCD91" wp14:editId="4B089571">
-                            <wp:extent cx="7293907" cy="2533650"/>
-                            <wp:effectExtent l="0" t="0" r="2540" b="0"/>
-                            <wp:docPr id="444534297" name="Picture 8" descr="A green and white map&#10;&#10;AI-generated content may be incorrect."/>
+                          <wp:inline distT="0" distB="0" distL="0" distR="0" wp14:anchorId="3E58CFC6" wp14:editId="067E976F">
+                            <wp:extent cx="7423150" cy="2622550"/>
+                            <wp:effectExtent l="0" t="0" r="6350" b="6350"/>
+                            <wp:docPr id="452812498" name="Picture 10" descr="A green and white map&#10;&#10;AI-generated content may be incorrect."/>
                             <wp:cNvGraphicFramePr>
                               <a:graphicFrameLocks xmlns:a="http://schemas.openxmlformats.org/drawingml/2006/main" noChangeAspect="1"/>
                             </wp:cNvGraphicFramePr>
@@ -6137,13 +6142,13 @@
                               <a:graphicData uri="http://schemas.openxmlformats.org/drawingml/2006/picture">
                                 <pic:pic xmlns:pic="http://schemas.openxmlformats.org/drawingml/2006/picture">
                                   <pic:nvPicPr>
-                                    <pic:cNvPr id="804534329" name="Picture 8" descr="A green and white map&#10;&#10;AI-generated content may be incorrect."/>
+                                    <pic:cNvPr id="452812498" name="Picture 10" descr="A green and white map&#10;&#10;AI-generated content may be incorrect."/>
                                     <pic:cNvPicPr>
                                       <a:picLocks noChangeAspect="1" noChangeArrowheads="1"/>
                                     </pic:cNvPicPr>
                                   </pic:nvPicPr>
                                   <pic:blipFill>
-                                    <a:blip r:embed="rId23">
+                                    <a:blip r:embed="rId17">
                                       <a:extLst>
                                         <a:ext uri="{28A0092B-C50C-407E-A947-70E740481C1C}">
                                           <a14:useLocalDpi xmlns:a14="http://schemas.microsoft.com/office/drawing/2010/main" val="0"/>
@@ -6158,7 +6163,7 @@
                                   <pic:spPr bwMode="auto">
                                     <a:xfrm>
                                       <a:off x="0" y="0"/>
-                                      <a:ext cx="7305745" cy="2537762"/>
+                                      <a:ext cx="7423150" cy="2622550"/>
                                     </a:xfrm>
                                     <a:prstGeom prst="rect">
                                       <a:avLst/>
@@ -6208,31 +6213,7 @@
                         <w:rPr>
                           <w:rFonts w:asciiTheme="minorHAnsi" w:hAnsiTheme="minorHAnsi" w:cstheme="minorHAnsi"/>
                         </w:rPr>
-                        <w:t xml:space="preserve">Spatial predictions from the occupancy model for </w:t>
-                      </w:r>
-                      <w:r>
-                        <w:rPr>
-                          <w:rFonts w:asciiTheme="minorHAnsi" w:hAnsiTheme="minorHAnsi" w:cstheme="minorHAnsi"/>
-                        </w:rPr>
-                        <w:t xml:space="preserve">OSFL </w:t>
-                      </w:r>
-                      <w:r>
-                        <w:rPr>
-                          <w:rFonts w:asciiTheme="minorHAnsi" w:hAnsiTheme="minorHAnsi" w:cstheme="minorHAnsi"/>
-                        </w:rPr>
-                        <w:t>in the study area. (A</w:t>
-                      </w:r>
-                      <w:r>
-                        <w:rPr>
-                          <w:rFonts w:asciiTheme="minorHAnsi" w:hAnsiTheme="minorHAnsi" w:cstheme="minorHAnsi"/>
-                        </w:rPr>
-                        <w:t>) P</w:t>
-                      </w:r>
-                      <w:r>
-                        <w:rPr>
-                          <w:rFonts w:asciiTheme="minorHAnsi" w:hAnsiTheme="minorHAnsi" w:cstheme="minorHAnsi"/>
-                        </w:rPr>
-                        <w:t>redicted occupancy probability (</w:t>
+                        <w:t>Spatial predictions from the occupancy model for OSFL in the study area. (A) Predicted occupancy probability (</w:t>
                       </w:r>
                       <m:oMath>
                         <m:r>
@@ -6246,19 +6227,7 @@
                         <w:rPr>
                           <w:rFonts w:asciiTheme="minorHAnsi" w:hAnsiTheme="minorHAnsi" w:cstheme="minorHAnsi"/>
                         </w:rPr>
-                        <w:t xml:space="preserve">), showing the likelihood that a site is occupied. (B) </w:t>
-                      </w:r>
-                      <w:r>
-                        <w:rPr>
-                          <w:rFonts w:asciiTheme="minorHAnsi" w:hAnsiTheme="minorHAnsi" w:cstheme="minorHAnsi"/>
-                        </w:rPr>
-                        <w:t>P</w:t>
-                      </w:r>
-                      <w:r>
-                        <w:rPr>
-                          <w:rFonts w:asciiTheme="minorHAnsi" w:hAnsiTheme="minorHAnsi" w:cstheme="minorHAnsi"/>
-                        </w:rPr>
-                        <w:t>redicted detection probability (</w:t>
+                        <w:t>), showing the likelihood that a site is occupied. (B) Predicted detection probability (</w:t>
                       </w:r>
                       <m:oMath>
                         <m:r>
@@ -6272,7 +6241,7 @@
                         <w:rPr>
                           <w:rFonts w:asciiTheme="minorHAnsi" w:hAnsiTheme="minorHAnsi" w:cstheme="minorHAnsi"/>
                         </w:rPr>
-                        <w:t>), indicating the probability of detecting the species at a site if it is present. Areas with insufficient data are shown in light grey.</w:t>
+                        <w:t xml:space="preserve">), indicating the probability of detecting the species at a site if it is present. </w:t>
                       </w:r>
                     </w:p>
                   </w:txbxContent>
@@ -6402,7 +6371,7 @@
                                           </pic:cNvPicPr>
                                         </pic:nvPicPr>
                                         <pic:blipFill>
-                                          <a:blip r:embed="rId24">
+                                          <a:blip r:embed="rId18">
                                             <a:extLst>
                                               <a:ext uri="{28A0092B-C50C-407E-A947-70E740481C1C}">
                                                 <a14:useLocalDpi xmlns:a14="http://schemas.microsoft.com/office/drawing/2010/main" val="0"/>
@@ -6500,7 +6469,7 @@
                                     </pic:cNvPicPr>
                                   </pic:nvPicPr>
                                   <pic:blipFill>
-                                    <a:blip r:embed="rId25">
+                                    <a:blip r:embed="rId18">
                                       <a:extLst>
                                         <a:ext uri="{28A0092B-C50C-407E-A947-70E740481C1C}">
                                           <a14:useLocalDpi xmlns:a14="http://schemas.microsoft.com/office/drawing/2010/main" val="0"/>
@@ -6707,130 +6676,78 @@
       <w:pPr>
         <w:rPr>
           <w:color w:val="00B0F0"/>
-        </w:rPr>
-      </w:pPr>
-      <w:r>
-        <w:rPr>
-          <w:rFonts w:hint="eastAsia"/>
+          <w:lang w:val="en-CA"/>
+        </w:rPr>
+      </w:pPr>
+      <w:r>
+        <w:rPr>
           <w:color w:val="00B0F0"/>
-        </w:rPr>
-        <w:t xml:space="preserve">OSFL responded for the canopy structure </w:t>
-      </w:r>
-      <w:r>
+          <w:lang w:val="en-CA"/>
+        </w:rPr>
+        <w:t>The inclusion of habitat and detection covariates substantially improved model performance compared to the null model, highlighting the importance of accounting for both ecological and observational processes when estimating OSFL site occupancy. By jointly modelling occupancy and detection, we were able to disentangle the drivers of habitat use from factors influencing survey detectability, improving confidence in the spatial predictions derived from the model.</w:t>
+      </w:r>
+    </w:p>
+    <w:p>
+      <w:pPr>
         <w:rPr>
           <w:color w:val="00B0F0"/>
-        </w:rPr>
-        <w:t>–</w:t>
-      </w:r>
-      <w:r>
-        <w:rPr>
-          <w:rFonts w:hint="eastAsia"/>
+          <w:lang w:val="en-CA"/>
+        </w:rPr>
+      </w:pPr>
+      <w:r>
+        <w:rPr>
           <w:color w:val="00B0F0"/>
-        </w:rPr>
-        <w:t xml:space="preserve"> that</w:t>
-      </w:r>
-      <w:r>
-        <w:rPr>
-          <w:rFonts w:hint="eastAsia"/>
+          <w:lang w:val="en-CA"/>
+        </w:rPr>
+        <w:t xml:space="preserve">For occupancy, OSFL responded strongly to canopy structure, with dense high-canopy closure (&gt;10 m) markedly reducing the probability of site use. This pattern is consistent with ecological observations that OSFL prefer younger or more open forest stands, where reduced overstory density may offer more suitable foraging habitat or increased availability of perches. Other habitat variables showed weaker or more uncertain effects, suggesting that high-canopy density is the dominant structural feature shaping OSFL distribution across the study area. Accordingly, landscape-level predictions indicated the highest occupancy probabilities in young forests and areas with sparse tall-canopy cover, particularly in the northwest and along the </w:t>
+      </w:r>
+      <w:proofErr w:type="spellStart"/>
+      <w:r>
+        <w:rPr>
           <w:color w:val="00B0F0"/>
-        </w:rPr>
-        <w:t xml:space="preserve"> high density of canopy closure decreased the </w:t>
-      </w:r>
+          <w:lang w:val="en-CA"/>
+        </w:rPr>
+        <w:t>Tezzeron</w:t>
+      </w:r>
+      <w:proofErr w:type="spellEnd"/>
       <w:r>
         <w:rPr>
           <w:color w:val="00B0F0"/>
-        </w:rPr>
-        <w:t>occupancy</w:t>
-      </w:r>
-      <w:r>
-        <w:rPr>
-          <w:rFonts w:hint="eastAsia"/>
+          <w:lang w:val="en-CA"/>
+        </w:rPr>
+        <w:t xml:space="preserve"> Lake shoreline.</w:t>
+      </w:r>
+    </w:p>
+    <w:p>
+      <w:pPr>
+        <w:rPr>
           <w:color w:val="00B0F0"/>
-        </w:rPr>
-        <w:t xml:space="preserve"> of OSFL </w:t>
-      </w:r>
+          <w:lang w:val="en-CA"/>
+        </w:rPr>
+      </w:pPr>
       <w:r>
         <w:rPr>
           <w:color w:val="00B0F0"/>
-        </w:rPr>
-        <w:t>–</w:t>
-      </w:r>
-      <w:r>
-        <w:rPr>
-          <w:rFonts w:hint="eastAsia"/>
+          <w:lang w:val="en-CA"/>
+        </w:rPr>
+        <w:t xml:space="preserve">Detection probabilities, in contrast, were generally low across the landscape and were influenced primarily by understory structure. Higher density of low-height canopy closure (1–3 m) reduced detectability, likely due to sound attenuation and reduced visibility in dense shrub layers. Julian </w:t>
+      </w:r>
+      <w:r>
+        <w:rPr>
           <w:color w:val="00B0F0"/>
-        </w:rPr>
-        <w:t xml:space="preserve"> fits ecological observations. </w:t>
+          <w:lang w:val="en-CA"/>
+        </w:rPr>
+        <w:lastRenderedPageBreak/>
+        <w:t>day showed no effect on detectability, which is consistent with our survey design: because the dataset was restricted to June, calling rates were likely stable across the sampling window, minimizing any seasonal variation. Together, these results emphasize that vegetation structure affects not only where OSFL occur but also how easily they are detected, reinforcing the importance of accounting for detection processes when surveying species in structurally complex forests.</w:t>
       </w:r>
     </w:p>
     <w:p>
       <w:pPr>
         <w:rPr>
           <w:color w:val="00B0F0"/>
-        </w:rPr>
-      </w:pPr>
-      <w:r>
-        <w:rPr>
-          <w:rFonts w:hint="eastAsia"/>
-          <w:color w:val="00B0F0"/>
-        </w:rPr>
-        <w:t xml:space="preserve">Detection: </w:t>
-      </w:r>
-      <w:proofErr w:type="spellStart"/>
-      <w:r>
-        <w:rPr>
-          <w:rFonts w:hint="eastAsia"/>
-          <w:color w:val="00B0F0"/>
-        </w:rPr>
-        <w:t>yday</w:t>
-      </w:r>
-      <w:proofErr w:type="spellEnd"/>
-      <w:r>
-        <w:rPr>
-          <w:rFonts w:hint="eastAsia"/>
-          <w:color w:val="00B0F0"/>
-        </w:rPr>
-        <w:t xml:space="preserve"> doesn</w:t>
-      </w:r>
-      <w:r>
-        <w:rPr>
-          <w:color w:val="00B0F0"/>
-        </w:rPr>
-        <w:t>’</w:t>
-      </w:r>
-      <w:r>
-        <w:rPr>
-          <w:rFonts w:hint="eastAsia"/>
-          <w:color w:val="00B0F0"/>
-        </w:rPr>
-        <w:t xml:space="preserve">t have influence </w:t>
-      </w:r>
-      <w:r>
-        <w:rPr>
-          <w:color w:val="00B0F0"/>
-        </w:rPr>
-        <w:t>–</w:t>
-      </w:r>
-      <w:r>
-        <w:rPr>
-          <w:rFonts w:hint="eastAsia"/>
-          <w:color w:val="00B0F0"/>
-        </w:rPr>
-        <w:t xml:space="preserve"> make sense, as we </w:t>
-      </w:r>
-      <w:r>
-        <w:rPr>
-          <w:color w:val="00B0F0"/>
-        </w:rPr>
-        <w:t>limited</w:t>
-      </w:r>
-      <w:r>
-        <w:rPr>
-          <w:rFonts w:hint="eastAsia"/>
-          <w:color w:val="00B0F0"/>
-        </w:rPr>
-        <w:t xml:space="preserve"> our data into June so it makes sense that there is no effect on the detection rate (similar vocal frequency across the month). And the higher density of c1_3 does decrease the detection probability, which also fits our expectations as the sound might be blocked by the vegetation. </w:t>
-      </w:r>
+          <w:lang w:val="en-CA"/>
+        </w:rPr>
+      </w:pPr>
     </w:p>
     <w:p>
       <w:pPr>
@@ -7159,7 +7076,7 @@
                                           </pic:cNvPicPr>
                                         </pic:nvPicPr>
                                         <pic:blipFill>
-                                          <a:blip r:embed="rId26">
+                                          <a:blip r:embed="rId19">
                                             <a:extLst>
                                               <a:ext uri="{28A0092B-C50C-407E-A947-70E740481C1C}">
                                                 <a14:useLocalDpi xmlns:a14="http://schemas.microsoft.com/office/drawing/2010/main" val="0"/>
@@ -7289,7 +7206,7 @@
                                     </pic:cNvPicPr>
                                   </pic:nvPicPr>
                                   <pic:blipFill>
-                                    <a:blip r:embed="rId27">
+                                    <a:blip r:embed="rId19">
                                       <a:extLst>
                                         <a:ext uri="{28A0092B-C50C-407E-A947-70E740481C1C}">
                                           <a14:useLocalDpi xmlns:a14="http://schemas.microsoft.com/office/drawing/2010/main" val="0"/>

</xml_diff>